<commit_message>
updated the usage guide
</commit_message>
<xml_diff>
--- a/UsageGuide.docx
+++ b/UsageGuide.docx
@@ -570,8 +570,6 @@
       <w:r>
         <w:t>o R-squared for C-V</w:t>
       </w:r>
-      <w:bookmarkStart w:id="0" w:name="_GoBack"/>
-      <w:bookmarkEnd w:id="0"/>
       <w:r>
         <w:t xml:space="preserve"> data</w:t>
       </w:r>
@@ -1061,6 +1059,257 @@
         <w:t xml:space="preserve">List of the top interactions from 'interactions2'. </w:t>
       </w:r>
     </w:p>
+    <w:p/>
+    <w:p/>
+    <w:p>
+      <w:r>
+        <w:rPr>
+          <w:b/>
+          <w:i/>
+        </w:rPr>
+        <w:t>RF_InteractionPlots</w:t>
+      </w:r>
+      <w:r>
+        <w:t>(x,y,object,data,predictors,family</w:t>
+      </w:r>
+      <w:r>
+        <w:t>)</w:t>
+      </w:r>
+    </w:p>
+    <w:p>
+      <w:r>
+        <w:t>SUMMARY</w:t>
+      </w:r>
+    </w:p>
+    <w:p>
+      <w:pPr>
+        <w:ind w:left="720"/>
+      </w:pPr>
+      <w:r>
+        <w:t xml:space="preserve">Based on the 'gbm.perspec' function from the 'dismo' package. </w:t>
+      </w:r>
+      <w:r>
+        <w:t xml:space="preserve">Takes a </w:t>
+      </w:r>
+      <w:r>
+        <w:t xml:space="preserve">random forest </w:t>
+      </w:r>
+      <w:r>
+        <w:t xml:space="preserve">object produced by </w:t>
+      </w:r>
+      <w:r>
+        <w:t>'party'</w:t>
+      </w:r>
+      <w:r>
+        <w:t xml:space="preserve">  and plots a perspective plot showing predicted values for two</w:t>
+      </w:r>
+      <w:r>
+        <w:t xml:space="preserve"> p</w:t>
+      </w:r>
+      <w:r>
+        <w:t>redictors as specified by numbe</w:t>
+      </w:r>
+      <w:r>
+        <w:t xml:space="preserve">r using x and y. Values for all </w:t>
+      </w:r>
+      <w:r>
+        <w:t>other variables are set at their me</w:t>
+      </w:r>
+      <w:r>
+        <w:t>an by default.</w:t>
+      </w:r>
+    </w:p>
+    <w:p>
+      <w:r>
+        <w:t>PARAMETERS</w:t>
+      </w:r>
+    </w:p>
+    <w:p>
+      <w:pPr>
+        <w:pStyle w:val="ListParagraph"/>
+        <w:numPr>
+          <w:ilvl w:val="0"/>
+          <w:numId w:val="6"/>
+        </w:numPr>
+      </w:pPr>
+      <w:r>
+        <w:t>x</w:t>
+      </w:r>
+    </w:p>
+    <w:p>
+      <w:pPr>
+        <w:pStyle w:val="ListParagraph"/>
+        <w:numPr>
+          <w:ilvl w:val="1"/>
+          <w:numId w:val="6"/>
+        </w:numPr>
+      </w:pPr>
+      <w:r>
+        <w:t xml:space="preserve">index of the first predictor variable of the interacting pair(refer to the "rank.list" produced by the </w:t>
+      </w:r>
+      <w:r>
+        <w:t>RF_FindInteractions</w:t>
+      </w:r>
+      <w:r>
+        <w:t xml:space="preserve"> function)</w:t>
+      </w:r>
+    </w:p>
+    <w:p>
+      <w:pPr>
+        <w:pStyle w:val="ListParagraph"/>
+        <w:numPr>
+          <w:ilvl w:val="0"/>
+          <w:numId w:val="6"/>
+        </w:numPr>
+      </w:pPr>
+      <w:r>
+        <w:t>y</w:t>
+      </w:r>
+    </w:p>
+    <w:p>
+      <w:pPr>
+        <w:pStyle w:val="ListParagraph"/>
+        <w:numPr>
+          <w:ilvl w:val="1"/>
+          <w:numId w:val="6"/>
+        </w:numPr>
+      </w:pPr>
+      <w:r>
+        <w:t>index of the second</w:t>
+      </w:r>
+      <w:r>
+        <w:t xml:space="preserve"> predictor variable of the interacting pair(refer to the "rank.list" produced by the </w:t>
+      </w:r>
+      <w:r>
+        <w:t>RF_FindInteractions</w:t>
+      </w:r>
+      <w:r>
+        <w:t xml:space="preserve"> function)</w:t>
+      </w:r>
+    </w:p>
+    <w:p>
+      <w:pPr>
+        <w:pStyle w:val="ListParagraph"/>
+        <w:numPr>
+          <w:ilvl w:val="0"/>
+          <w:numId w:val="6"/>
+        </w:numPr>
+      </w:pPr>
+      <w:r>
+        <w:t>object</w:t>
+      </w:r>
+      <w:r>
+        <w:tab/>
+      </w:r>
+    </w:p>
+    <w:p>
+      <w:pPr>
+        <w:pStyle w:val="ListParagraph"/>
+        <w:numPr>
+          <w:ilvl w:val="1"/>
+          <w:numId w:val="6"/>
+        </w:numPr>
+      </w:pPr>
+      <w:r>
+        <w:lastRenderedPageBreak/>
+        <w:t>"cforest" object fitted with the entire data set (object returned from the function 'cforest' in the 'party' package)</w:t>
+      </w:r>
+    </w:p>
+    <w:p>
+      <w:pPr>
+        <w:pStyle w:val="ListParagraph"/>
+        <w:numPr>
+          <w:ilvl w:val="0"/>
+          <w:numId w:val="6"/>
+        </w:numPr>
+      </w:pPr>
+      <w:r>
+        <w:t>data</w:t>
+      </w:r>
+    </w:p>
+    <w:p>
+      <w:pPr>
+        <w:pStyle w:val="ListParagraph"/>
+        <w:numPr>
+          <w:ilvl w:val="1"/>
+          <w:numId w:val="6"/>
+        </w:numPr>
+      </w:pPr>
+      <w:r>
+        <w:t>Data frame containing all response and predictor variables</w:t>
+      </w:r>
+    </w:p>
+    <w:p>
+      <w:pPr>
+        <w:pStyle w:val="ListParagraph"/>
+        <w:numPr>
+          <w:ilvl w:val="0"/>
+          <w:numId w:val="6"/>
+        </w:numPr>
+      </w:pPr>
+      <w:r>
+        <w:t>predictors</w:t>
+      </w:r>
+    </w:p>
+    <w:p>
+      <w:pPr>
+        <w:pStyle w:val="ListParagraph"/>
+        <w:numPr>
+          <w:ilvl w:val="1"/>
+          <w:numId w:val="6"/>
+        </w:numPr>
+      </w:pPr>
+      <w:r>
+        <w:t>Character vector (length equal to the total number of predictor variables in the model) specifying the names of all predictor variables. Note that the names must match the appropriate column names in 'data'.</w:t>
+      </w:r>
+    </w:p>
+    <w:p>
+      <w:pPr>
+        <w:pStyle w:val="ListParagraph"/>
+        <w:numPr>
+          <w:ilvl w:val="0"/>
+          <w:numId w:val="6"/>
+        </w:numPr>
+      </w:pPr>
+      <w:r>
+        <w:t>family</w:t>
+      </w:r>
+    </w:p>
+    <w:p>
+      <w:pPr>
+        <w:pStyle w:val="ListParagraph"/>
+        <w:numPr>
+          <w:ilvl w:val="1"/>
+          <w:numId w:val="6"/>
+        </w:numPr>
+      </w:pPr>
+      <w:r>
+        <w:t xml:space="preserve">distribution family of response variable, analogous to a glm model. Must be either </w:t>
+      </w:r>
+      <w:r>
+        <w:t>'gaussian', 'bernoulli', or 'p</w:t>
+      </w:r>
+      <w:r>
+        <w:t>oisson'</w:t>
+      </w:r>
+    </w:p>
+    <w:p>
+      <w:r>
+        <w:t>OUTPUT</w:t>
+      </w:r>
+    </w:p>
+    <w:p>
+      <w:r>
+        <w:tab/>
+        <w:t>Perspective plot for visualizing a</w:t>
+      </w:r>
+      <w:bookmarkStart w:id="0" w:name="_GoBack"/>
+      <w:bookmarkEnd w:id="0"/>
+      <w:r>
+        <w:t xml:space="preserve"> bivariate interaction.</w:t>
+      </w:r>
+    </w:p>
+    <w:p/>
     <w:p/>
     <w:p/>
     <w:p/>
@@ -1429,6 +1678,119 @@
     </w:lvl>
   </w:abstractNum>
   <w:abstractNum w:abstractNumId="3">
+    <w:nsid w:val="50092922"/>
+    <w:multiLevelType w:val="hybridMultilevel"/>
+    <w:tmpl w:val="5204B352"/>
+    <w:lvl w:ilvl="0" w:tplc="04090001">
+      <w:start w:val="1"/>
+      <w:numFmt w:val="bullet"/>
+      <w:lvlText w:val=""/>
+      <w:lvlJc w:val="left"/>
+      <w:pPr>
+        <w:ind w:left="720" w:hanging="360"/>
+      </w:pPr>
+      <w:rPr>
+        <w:rFonts w:ascii="Symbol" w:hAnsi="Symbol" w:hint="default"/>
+      </w:rPr>
+    </w:lvl>
+    <w:lvl w:ilvl="1" w:tplc="04090003">
+      <w:start w:val="1"/>
+      <w:numFmt w:val="bullet"/>
+      <w:lvlText w:val="o"/>
+      <w:lvlJc w:val="left"/>
+      <w:pPr>
+        <w:ind w:left="1440" w:hanging="360"/>
+      </w:pPr>
+      <w:rPr>
+        <w:rFonts w:ascii="Courier New" w:hAnsi="Courier New" w:cs="Courier New" w:hint="default"/>
+      </w:rPr>
+    </w:lvl>
+    <w:lvl w:ilvl="2" w:tplc="04090005" w:tentative="1">
+      <w:start w:val="1"/>
+      <w:numFmt w:val="bullet"/>
+      <w:lvlText w:val=""/>
+      <w:lvlJc w:val="left"/>
+      <w:pPr>
+        <w:ind w:left="2160" w:hanging="360"/>
+      </w:pPr>
+      <w:rPr>
+        <w:rFonts w:ascii="Wingdings" w:hAnsi="Wingdings" w:hint="default"/>
+      </w:rPr>
+    </w:lvl>
+    <w:lvl w:ilvl="3" w:tplc="04090001" w:tentative="1">
+      <w:start w:val="1"/>
+      <w:numFmt w:val="bullet"/>
+      <w:lvlText w:val=""/>
+      <w:lvlJc w:val="left"/>
+      <w:pPr>
+        <w:ind w:left="2880" w:hanging="360"/>
+      </w:pPr>
+      <w:rPr>
+        <w:rFonts w:ascii="Symbol" w:hAnsi="Symbol" w:hint="default"/>
+      </w:rPr>
+    </w:lvl>
+    <w:lvl w:ilvl="4" w:tplc="04090003" w:tentative="1">
+      <w:start w:val="1"/>
+      <w:numFmt w:val="bullet"/>
+      <w:lvlText w:val="o"/>
+      <w:lvlJc w:val="left"/>
+      <w:pPr>
+        <w:ind w:left="3600" w:hanging="360"/>
+      </w:pPr>
+      <w:rPr>
+        <w:rFonts w:ascii="Courier New" w:hAnsi="Courier New" w:cs="Courier New" w:hint="default"/>
+      </w:rPr>
+    </w:lvl>
+    <w:lvl w:ilvl="5" w:tplc="04090005" w:tentative="1">
+      <w:start w:val="1"/>
+      <w:numFmt w:val="bullet"/>
+      <w:lvlText w:val=""/>
+      <w:lvlJc w:val="left"/>
+      <w:pPr>
+        <w:ind w:left="4320" w:hanging="360"/>
+      </w:pPr>
+      <w:rPr>
+        <w:rFonts w:ascii="Wingdings" w:hAnsi="Wingdings" w:hint="default"/>
+      </w:rPr>
+    </w:lvl>
+    <w:lvl w:ilvl="6" w:tplc="04090001" w:tentative="1">
+      <w:start w:val="1"/>
+      <w:numFmt w:val="bullet"/>
+      <w:lvlText w:val=""/>
+      <w:lvlJc w:val="left"/>
+      <w:pPr>
+        <w:ind w:left="5040" w:hanging="360"/>
+      </w:pPr>
+      <w:rPr>
+        <w:rFonts w:ascii="Symbol" w:hAnsi="Symbol" w:hint="default"/>
+      </w:rPr>
+    </w:lvl>
+    <w:lvl w:ilvl="7" w:tplc="04090003" w:tentative="1">
+      <w:start w:val="1"/>
+      <w:numFmt w:val="bullet"/>
+      <w:lvlText w:val="o"/>
+      <w:lvlJc w:val="left"/>
+      <w:pPr>
+        <w:ind w:left="5760" w:hanging="360"/>
+      </w:pPr>
+      <w:rPr>
+        <w:rFonts w:ascii="Courier New" w:hAnsi="Courier New" w:cs="Courier New" w:hint="default"/>
+      </w:rPr>
+    </w:lvl>
+    <w:lvl w:ilvl="8" w:tplc="04090005" w:tentative="1">
+      <w:start w:val="1"/>
+      <w:numFmt w:val="bullet"/>
+      <w:lvlText w:val=""/>
+      <w:lvlJc w:val="left"/>
+      <w:pPr>
+        <w:ind w:left="6480" w:hanging="360"/>
+      </w:pPr>
+      <w:rPr>
+        <w:rFonts w:ascii="Wingdings" w:hAnsi="Wingdings" w:hint="default"/>
+      </w:rPr>
+    </w:lvl>
+  </w:abstractNum>
+  <w:abstractNum w:abstractNumId="4">
     <w:nsid w:val="5D640A78"/>
     <w:multiLevelType w:val="hybridMultilevel"/>
     <w:tmpl w:val="B7AE2868"/>
@@ -1541,7 +1903,7 @@
       </w:rPr>
     </w:lvl>
   </w:abstractNum>
-  <w:abstractNum w:abstractNumId="4">
+  <w:abstractNum w:abstractNumId="5">
     <w:nsid w:val="76572F0B"/>
     <w:multiLevelType w:val="hybridMultilevel"/>
     <w:tmpl w:val="0BE83D20"/>
@@ -1658,16 +2020,19 @@
     <w:abstractNumId w:val="0"/>
   </w:num>
   <w:num w:numId="2">
-    <w:abstractNumId w:val="4"/>
+    <w:abstractNumId w:val="5"/>
   </w:num>
   <w:num w:numId="3">
-    <w:abstractNumId w:val="3"/>
+    <w:abstractNumId w:val="4"/>
   </w:num>
   <w:num w:numId="4">
     <w:abstractNumId w:val="2"/>
   </w:num>
   <w:num w:numId="5">
     <w:abstractNumId w:val="1"/>
+  </w:num>
+  <w:num w:numId="6">
+    <w:abstractNumId w:val="3"/>
   </w:num>
 </w:numbering>
 </file>

</xml_diff>

<commit_message>
More informative confusion matrix in cross validation
</commit_message>
<xml_diff>
--- a/UsageGuide.docx
+++ b/UsageGuide.docx
@@ -70,6 +70,12 @@
       <w:r>
         <w:t xml:space="preserve">This function is designed to evaluate the predictive performance of "cforest" models using cross-validation.   </w:t>
       </w:r>
+      <w:r>
+        <w:t>This function only works for binary or continuous response variables.</w:t>
+      </w:r>
+      <w:r>
+        <w:t xml:space="preserve"> Some of the output is only available for the binary response variable case.</w:t>
+      </w:r>
     </w:p>
     <w:p>
       <w:r>
@@ -147,6 +153,9 @@
       <w:r>
         <w:t xml:space="preserve">Vector (length equal to number of rows in 'data') specifying which fold each observation belongs to. For 10-fold C-V, for example, this could be generated by sampling the vector c(1:10) with replacement. In other cases – especially those in which the observations are not independent -- a "blocking" factor may be used to define the fold vector. </w:t>
       </w:r>
+      <w:r>
+        <w:t>[**give an example**]</w:t>
+      </w:r>
     </w:p>
     <w:p>
       <w:pPr>
@@ -289,7 +298,17 @@
         <w:contextualSpacing/>
       </w:pPr>
       <w:r>
+        <w:lastRenderedPageBreak/>
         <w:t>Logical value indicating whether (TRUE) or not (FALSE) the response variable is coded as a factor variable in R.</w:t>
+      </w:r>
+      <w:r>
+        <w:t xml:space="preserve"> NOTE: if you have a binary response</w:t>
+      </w:r>
+      <w:r>
+        <w:t xml:space="preserve"> (binary)</w:t>
+      </w:r>
+      <w:r>
+        <w:t xml:space="preserve">, it should be coded as a factor prior to running this function. </w:t>
       </w:r>
     </w:p>
     <w:p>
@@ -318,7 +337,6 @@
         </w:numPr>
       </w:pPr>
       <w:r>
-        <w:lastRenderedPageBreak/>
         <w:t>CV_RMSE</w:t>
       </w:r>
     </w:p>
@@ -373,6 +391,9 @@
         </w:numPr>
       </w:pPr>
       <w:r>
+        <w:t xml:space="preserve">[binary response only] </w:t>
+      </w:r>
+      <w:r>
         <w:t>CV_auc</w:t>
       </w:r>
     </w:p>
@@ -397,6 +418,9 @@
         </w:numPr>
       </w:pPr>
       <w:r>
+        <w:t xml:space="preserve">[binary response only] </w:t>
+      </w:r>
+      <w:r>
         <w:t>real_auc</w:t>
       </w:r>
     </w:p>
@@ -421,6 +445,9 @@
         </w:numPr>
       </w:pPr>
       <w:r>
+        <w:t xml:space="preserve">[binary response only] </w:t>
+      </w:r>
+      <w:r>
         <w:t>CV_maxkappa</w:t>
       </w:r>
     </w:p>
@@ -445,6 +472,9 @@
         </w:numPr>
       </w:pPr>
       <w:r>
+        <w:t xml:space="preserve">[binary response only] </w:t>
+      </w:r>
+      <w:r>
         <w:t>confusion.mat</w:t>
       </w:r>
     </w:p>
@@ -481,6 +511,9 @@
         </w:numPr>
       </w:pPr>
       <w:r>
+        <w:t xml:space="preserve">[binary response only] </w:t>
+      </w:r>
+      <w:r>
         <w:t>sensitivity</w:t>
       </w:r>
     </w:p>
@@ -505,6 +538,9 @@
         </w:numPr>
       </w:pPr>
       <w:r>
+        <w:t xml:space="preserve">[binary response only] </w:t>
+      </w:r>
+      <w:r>
         <w:t>specificity</w:t>
       </w:r>
     </w:p>
@@ -528,6 +564,11 @@
           <w:numId w:val="5"/>
         </w:numPr>
       </w:pPr>
+      <w:r>
+        <w:t xml:space="preserve">[binary response only] </w:t>
+      </w:r>
+      <w:bookmarkStart w:id="0" w:name="_GoBack"/>
+      <w:bookmarkEnd w:id="0"/>
       <w:r>
         <w:t>toterror</w:t>
       </w:r>
@@ -644,6 +685,7 @@
         <w:contextualSpacing/>
       </w:pPr>
       <w:r>
+        <w:lastRenderedPageBreak/>
         <w:t>object</w:t>
       </w:r>
     </w:p>
@@ -692,7 +734,6 @@
         <w:contextualSpacing/>
       </w:pPr>
       <w:r>
-        <w:lastRenderedPageBreak/>
         <w:t>data</w:t>
       </w:r>
     </w:p>
@@ -877,6 +918,7 @@
     </w:p>
     <w:p>
       <w:r>
+        <w:lastRenderedPageBreak/>
         <w:t>PARAMETERS</w:t>
       </w:r>
     </w:p>
@@ -901,7 +943,6 @@
         <w:contextualSpacing/>
       </w:pPr>
       <w:r>
-        <w:lastRenderedPageBreak/>
         <w:t>"cforest" object fitted with the entire data set (object returned from the function 'cforest' in the 'party' package)</w:t>
       </w:r>
     </w:p>
@@ -1086,37 +1127,7 @@
         <w:ind w:left="720"/>
       </w:pPr>
       <w:r>
-        <w:t xml:space="preserve">Based on the 'gbm.perspec' function from the 'dismo' package. </w:t>
-      </w:r>
-      <w:r>
-        <w:t xml:space="preserve">Takes a </w:t>
-      </w:r>
-      <w:r>
-        <w:t xml:space="preserve">random forest </w:t>
-      </w:r>
-      <w:r>
-        <w:t xml:space="preserve">object produced by </w:t>
-      </w:r>
-      <w:r>
-        <w:t>'party'</w:t>
-      </w:r>
-      <w:r>
-        <w:t xml:space="preserve">  and plots a perspective plot showing predicted values for two</w:t>
-      </w:r>
-      <w:r>
-        <w:t xml:space="preserve"> p</w:t>
-      </w:r>
-      <w:r>
-        <w:t>redictors as specified by numbe</w:t>
-      </w:r>
-      <w:r>
-        <w:t xml:space="preserve">r using x and y. Values for all </w:t>
-      </w:r>
-      <w:r>
-        <w:t>other variables are set at their me</w:t>
-      </w:r>
-      <w:r>
-        <w:t>an by default.</w:t>
+        <w:t>Based on the 'gbm.perspec' function from the 'dismo' package. Takes a random forest object produced by 'party'  and plots a perspective plot showing predicted values for two predictors as specified by number using x and y. Values for all other variables are set at their mean by default.</w:t>
       </w:r>
     </w:p>
     <w:p>
@@ -1175,10 +1186,8 @@
         </w:numPr>
       </w:pPr>
       <w:r>
-        <w:t>index of the second</w:t>
-      </w:r>
-      <w:r>
-        <w:t xml:space="preserve"> predictor variable of the interacting pair(refer to the "rank.list" produced by the </w:t>
+        <w:lastRenderedPageBreak/>
+        <w:t xml:space="preserve">index of the second predictor variable of the interacting pair(refer to the "rank.list" produced by the </w:t>
       </w:r>
       <w:r>
         <w:t>RF_FindInteractions</w:t>
@@ -1211,7 +1220,6 @@
         </w:numPr>
       </w:pPr>
       <w:r>
-        <w:lastRenderedPageBreak/>
         <w:t>"cforest" object fitted with the entire data set (object returned from the function 'cforest' in the 'party' package)</w:t>
       </w:r>
     </w:p>
@@ -1301,12 +1309,7 @@
     <w:p>
       <w:r>
         <w:tab/>
-        <w:t>Perspective plot for visualizing a</w:t>
-      </w:r>
-      <w:bookmarkStart w:id="0" w:name="_GoBack"/>
-      <w:bookmarkEnd w:id="0"/>
-      <w:r>
-        <w:t xml:space="preserve"> bivariate interaction.</w:t>
+        <w:t>Perspective plot for visualizing a bivariate interaction.</w:t>
       </w:r>
     </w:p>
     <w:p/>

</xml_diff>

<commit_message>
Fixed bug with axis for interaction plots
</commit_message>
<xml_diff>
--- a/UsageGuide.docx
+++ b/UsageGuide.docx
@@ -154,8 +154,10 @@
         <w:t xml:space="preserve">Vector (length equal to number of rows in 'data') specifying which fold each observation belongs to. For 10-fold C-V, for example, this could be generated by sampling the vector c(1:10) with replacement. In other cases – especially those in which the observations are not independent -- a "blocking" factor may be used to define the fold vector. </w:t>
       </w:r>
       <w:r>
-        <w:t>[**give an example**]</w:t>
-      </w:r>
+        <w:t>For example, spatially autocorrelated regions could be treated as "folds" and thereby left out of the model fitting process (and used as an out-of-bag validation set) one at a time. This strategy can result in a more honest appraisal of predictive performance.</w:t>
+      </w:r>
+      <w:bookmarkStart w:id="0" w:name="_GoBack"/>
+      <w:bookmarkEnd w:id="0"/>
     </w:p>
     <w:p>
       <w:pPr>
@@ -567,8 +569,6 @@
       <w:r>
         <w:t xml:space="preserve">[binary response only] </w:t>
       </w:r>
-      <w:bookmarkStart w:id="0" w:name="_GoBack"/>
-      <w:bookmarkEnd w:id="0"/>
       <w:r>
         <w:t>toterror</w:t>
       </w:r>

</xml_diff>